<commit_message>
fix: Correção do README e documentação técnica
</commit_message>
<xml_diff>
--- a/case_marceloamellopaixao_documentação_tecnica.docx
+++ b/case_marceloamellopaixao_documentação_tecnica.docx
@@ -171,19 +171,19 @@
           <w:sz w:val="28"/>
           <w:szCs w:val="28"/>
         </w:rPr>
-        <w:t>Case – Desenvolvedor Back End Python</w:t>
-      </w:r>
-    </w:p>
-    <w:p>
-      <w:pPr>
-        <w:jc w:val="center"/>
+        <w:t xml:space="preserve">Case – Desenvolvedor Back </w:t>
+      </w:r>
+      <w:proofErr w:type="spellStart"/>
+      <w:r>
         <w:rPr>
           <w:b/>
           <w:bCs/>
           <w:sz w:val="28"/>
           <w:szCs w:val="28"/>
         </w:rPr>
-      </w:pPr>
+        <w:t>End</w:t>
+      </w:r>
+      <w:proofErr w:type="spellEnd"/>
       <w:r>
         <w:rPr>
           <w:b/>
@@ -191,7 +191,47 @@
           <w:sz w:val="28"/>
           <w:szCs w:val="28"/>
         </w:rPr>
-        <w:t>API RESTFul com a API do Star Wars</w:t>
+        <w:t xml:space="preserve"> Python</w:t>
+      </w:r>
+    </w:p>
+    <w:p>
+      <w:pPr>
+        <w:jc w:val="center"/>
+        <w:rPr>
+          <w:b/>
+          <w:bCs/>
+          <w:sz w:val="28"/>
+          <w:szCs w:val="28"/>
+        </w:rPr>
+      </w:pPr>
+      <w:r>
+        <w:rPr>
+          <w:b/>
+          <w:bCs/>
+          <w:sz w:val="28"/>
+          <w:szCs w:val="28"/>
+        </w:rPr>
+        <w:t xml:space="preserve">API </w:t>
+      </w:r>
+      <w:proofErr w:type="spellStart"/>
+      <w:r>
+        <w:rPr>
+          <w:b/>
+          <w:bCs/>
+          <w:sz w:val="28"/>
+          <w:szCs w:val="28"/>
+        </w:rPr>
+        <w:t>RESTFul</w:t>
+      </w:r>
+      <w:proofErr w:type="spellEnd"/>
+      <w:r>
+        <w:rPr>
+          <w:b/>
+          <w:bCs/>
+          <w:sz w:val="28"/>
+          <w:szCs w:val="28"/>
+        </w:rPr>
+        <w:t xml:space="preserve"> com a API do Star Wars</w:t>
       </w:r>
     </w:p>
     <w:p>
@@ -427,7 +467,23 @@
     </w:p>
     <w:p>
       <w:r>
-        <w:t xml:space="preserve">A API RESTful desenvolvida para o universo Star Wars fornece uma interface para acesso a dados provenientes da SWAPI (Star Wars API). Utilizando o framework Flask em Python, a API permite que usuários consultem informações sobre filmes, personagens, planetas e naves estelares, além de gerar estatísticas relacionadas a esses dados. Esta documentação técnica detalha </w:t>
+        <w:t xml:space="preserve">A API </w:t>
+      </w:r>
+      <w:proofErr w:type="spellStart"/>
+      <w:r>
+        <w:t>RESTful</w:t>
+      </w:r>
+      <w:proofErr w:type="spellEnd"/>
+      <w:r>
+        <w:t xml:space="preserve"> desenvolvida para o universo Star Wars fornece uma interface para acesso a dados provenientes da SWAPI (Star Wars API). Utilizando o framework </w:t>
+      </w:r>
+      <w:proofErr w:type="spellStart"/>
+      <w:r>
+        <w:t>Flask</w:t>
+      </w:r>
+      <w:proofErr w:type="spellEnd"/>
+      <w:r>
+        <w:t xml:space="preserve"> em Python, a API permite que usuários consultem informações sobre filmes, personagens, planetas e naves estelares, além de gerar estatísticas relacionadas a esses dados. Esta documentação técnica detalha </w:t>
       </w:r>
       <w:r>
         <w:t xml:space="preserve">as decisões de design, o desenho de arquitetura na AWS </w:t>
@@ -633,6 +689,7 @@
           <w:bCs/>
         </w:rPr>
       </w:pPr>
+      <w:proofErr w:type="spellStart"/>
       <w:r>
         <w:rPr>
           <w:b/>
@@ -640,13 +697,38 @@
         </w:rPr>
         <w:t>Flask</w:t>
       </w:r>
+      <w:proofErr w:type="spellEnd"/>
     </w:p>
     <w:p>
       <w:r>
         <w:t>Optei</w:t>
       </w:r>
       <w:r>
-        <w:t xml:space="preserve"> pelo Flask devido à sua simplicidade e flexibilidade. Ele permite a construção rápida de APIs RESTful, sendo ideal para aplicações que não requerem a complexidade de frameworks maiores. A estrutura de rotas do Flask facilita o mapeamento de endpoints, tornando o código mais legível e fácil de manter.</w:t>
+        <w:t xml:space="preserve"> pelo </w:t>
+      </w:r>
+      <w:proofErr w:type="spellStart"/>
+      <w:r>
+        <w:t>Flask</w:t>
+      </w:r>
+      <w:proofErr w:type="spellEnd"/>
+      <w:r>
+        <w:t xml:space="preserve"> devido à sua simplicidade e flexibilidade. Ele permite a construção rápida de APIs </w:t>
+      </w:r>
+      <w:proofErr w:type="spellStart"/>
+      <w:r>
+        <w:t>RESTful</w:t>
+      </w:r>
+      <w:proofErr w:type="spellEnd"/>
+      <w:r>
+        <w:t xml:space="preserve">, sendo ideal para aplicações que não requerem a complexidade de frameworks maiores. A estrutura de rotas do </w:t>
+      </w:r>
+      <w:proofErr w:type="spellStart"/>
+      <w:r>
+        <w:t>Flask</w:t>
+      </w:r>
+      <w:proofErr w:type="spellEnd"/>
+      <w:r>
+        <w:t xml:space="preserve"> facilita o mapeamento de endpoints, tornando o código mais legível e fácil de manter.</w:t>
       </w:r>
     </w:p>
     <w:p/>
@@ -981,7 +1063,7 @@
           <w:rPr>
             <w:rStyle w:val="Hyperlink"/>
           </w:rPr>
-          <w:t>https://github.com/FIAP-2024/DevOps_CP2_ACIACR-DotNet</w:t>
+          <w:t>https://github.com/marceloamellopaixao/API_StarWars_Desafio_PowerOfData</w:t>
         </w:r>
       </w:hyperlink>
     </w:p>
@@ -1016,7 +1098,19 @@
           <w:rPr>
             <w:rStyle w:val="Hyperlink"/>
           </w:rPr>
-          <w:t>https://youtu.be/F8q_LsYEz4I</w:t>
+          <w:t>https://youtu.be/lFISK</w:t>
+        </w:r>
+        <w:r>
+          <w:rPr>
+            <w:rStyle w:val="Hyperlink"/>
+          </w:rPr>
+          <w:t>E</w:t>
+        </w:r>
+        <w:r>
+          <w:rPr>
+            <w:rStyle w:val="Hyperlink"/>
+          </w:rPr>
+          <w:t>koTaA</w:t>
         </w:r>
       </w:hyperlink>
     </w:p>
@@ -1085,7 +1179,15 @@
         <w:pStyle w:val="SemEspaamento"/>
       </w:pPr>
       <w:r>
-        <w:t>A API RESTful do universo Star Wars foi projetada com foco em simplicidade, segurança e escalabilidade. As escolhas de tecnologias e a estrutura contribuem para uma solução robusta e fácil de manter.</w:t>
+        <w:t xml:space="preserve">A API </w:t>
+      </w:r>
+      <w:proofErr w:type="spellStart"/>
+      <w:r>
+        <w:t>RESTful</w:t>
+      </w:r>
+      <w:proofErr w:type="spellEnd"/>
+      <w:r>
+        <w:t xml:space="preserve"> do universo Star Wars foi projetada com foco em simplicidade, segurança e escalabilidade. As escolhas de tecnologias e a estrutura contribuem para uma solução robusta e fácil de manter.</w:t>
       </w:r>
     </w:p>
     <w:sectPr>
@@ -5403,6 +5505,7 @@
   <w:style w:type="character" w:default="1" w:styleId="Fontepargpadro">
     <w:name w:val="Default Paragraph Font"/>
     <w:uiPriority w:val="1"/>
+    <w:semiHidden/>
     <w:unhideWhenUsed/>
   </w:style>
   <w:style w:type="table" w:default="1" w:styleId="Tabelanormal">
@@ -5748,6 +5851,18 @@
       <w:shd w:val="clear" w:color="auto" w:fill="E1DFDD"/>
     </w:rPr>
   </w:style>
+  <w:style w:type="character" w:styleId="HiperlinkVisitado">
+    <w:name w:val="FollowedHyperlink"/>
+    <w:basedOn w:val="Fontepargpadro"/>
+    <w:uiPriority w:val="99"/>
+    <w:semiHidden/>
+    <w:unhideWhenUsed/>
+    <w:rsid w:val="003B56F9"/>
+    <w:rPr>
+      <w:color w:val="96607D" w:themeColor="followedHyperlink"/>
+      <w:u w:val="single"/>
+    </w:rPr>
+  </w:style>
 </w:styles>
 </file>
 
@@ -6047,10 +6162,6 @@
 </file>
 
 <file path=customXml/item1.xml><?xml version="1.0" encoding="utf-8"?>
-<b:Sources xmlns:b="http://schemas.openxmlformats.org/officeDocument/2006/bibliography" xmlns="http://schemas.openxmlformats.org/officeDocument/2006/bibliography" SelectedStyle="\APASixthEditionOfficeOnline.xsl" StyleName="APA" Version="6"/>
-</file>
-
-<file path=customXml/item2.xml><?xml version="1.0" encoding="utf-8"?>
 <ct:contentTypeSchema xmlns:ct="http://schemas.microsoft.com/office/2006/metadata/contentType" xmlns:ma="http://schemas.microsoft.com/office/2006/metadata/properties/metaAttributes" ct:_="" ma:_="" ma:contentTypeName="Documento" ma:contentTypeID="0x01010078B09E8CEE6FC44DA7CB8FEA12D93DA2" ma:contentTypeVersion="14" ma:contentTypeDescription="Crie um novo documento." ma:contentTypeScope="" ma:versionID="cef41a33bbb5e25552a86d9d6d2b1719">
   <xsd:schema xmlns:xsd="http://www.w3.org/2001/XMLSchema" xmlns:xs="http://www.w3.org/2001/XMLSchema" xmlns:p="http://schemas.microsoft.com/office/2006/metadata/properties" xmlns:ns3="b168039c-25fc-478f-8002-c89cb38f353c" xmlns:ns4="9eda1dc9-3bac-45c3-ae85-3d257ee87a9d" targetNamespace="http://schemas.microsoft.com/office/2006/metadata/properties" ma:root="true" ma:fieldsID="f38f30f0fbc4c4f188f050d261204023" ns3:_="" ns4:_="">
     <xsd:import namespace="b168039c-25fc-478f-8002-c89cb38f353c"/>
@@ -6277,7 +6388,19 @@
 </ct:contentTypeSchema>
 </file>
 
+<file path=customXml/item2.xml><?xml version="1.0" encoding="utf-8"?>
+<b:Sources xmlns:b="http://schemas.openxmlformats.org/officeDocument/2006/bibliography" xmlns="http://schemas.openxmlformats.org/officeDocument/2006/bibliography" SelectedStyle="\APASixthEditionOfficeOnline.xsl" StyleName="APA" Version="6"/>
+</file>
+
 <file path=customXml/item3.xml><?xml version="1.0" encoding="utf-8"?>
+<p:properties xmlns:p="http://schemas.microsoft.com/office/2006/metadata/properties" xmlns:xsi="http://www.w3.org/2001/XMLSchema-instance" xmlns:pc="http://schemas.microsoft.com/office/infopath/2007/PartnerControls">
+  <documentManagement>
+    <_activity xmlns="b168039c-25fc-478f-8002-c89cb38f353c" xsi:nil="true"/>
+  </documentManagement>
+</p:properties>
+</file>
+
+<file path=customXml/item4.xml><?xml version="1.0" encoding="utf-8"?>
 <?mso-contentType ?>
 <FormTemplates xmlns="http://schemas.microsoft.com/sharepoint/v3/contenttype/forms">
   <Display>DocumentLibraryForm</Display>
@@ -6286,23 +6409,7 @@
 </FormTemplates>
 </file>
 
-<file path=customXml/item4.xml><?xml version="1.0" encoding="utf-8"?>
-<p:properties xmlns:p="http://schemas.microsoft.com/office/2006/metadata/properties" xmlns:xsi="http://www.w3.org/2001/XMLSchema-instance" xmlns:pc="http://schemas.microsoft.com/office/infopath/2007/PartnerControls">
-  <documentManagement>
-    <_activity xmlns="b168039c-25fc-478f-8002-c89cb38f353c" xsi:nil="true"/>
-  </documentManagement>
-</p:properties>
-</file>
-
 <file path=customXml/itemProps1.xml><?xml version="1.0" encoding="utf-8"?>
-<ds:datastoreItem xmlns:ds="http://schemas.openxmlformats.org/officeDocument/2006/customXml" ds:itemID="{D5C98C59-89FF-4ED8-963B-35173FA755C9}">
-  <ds:schemaRefs>
-    <ds:schemaRef ds:uri="http://schemas.openxmlformats.org/officeDocument/2006/bibliography"/>
-  </ds:schemaRefs>
-</ds:datastoreItem>
-</file>
-
-<file path=customXml/itemProps2.xml><?xml version="1.0" encoding="utf-8"?>
 <ds:datastoreItem xmlns:ds="http://schemas.openxmlformats.org/officeDocument/2006/customXml" ds:itemID="{41205201-3361-4F92-B2F8-192630CE894A}">
   <ds:schemaRefs>
     <ds:schemaRef ds:uri="http://schemas.microsoft.com/office/2006/metadata/contentType"/>
@@ -6321,15 +6428,15 @@
 </ds:datastoreItem>
 </file>
 
-<file path=customXml/itemProps3.xml><?xml version="1.0" encoding="utf-8"?>
-<ds:datastoreItem xmlns:ds="http://schemas.openxmlformats.org/officeDocument/2006/customXml" ds:itemID="{557C60CB-7096-4148-B7BB-29F2517D5B0D}">
+<file path=customXml/itemProps2.xml><?xml version="1.0" encoding="utf-8"?>
+<ds:datastoreItem xmlns:ds="http://schemas.openxmlformats.org/officeDocument/2006/customXml" ds:itemID="{D5C98C59-89FF-4ED8-963B-35173FA755C9}">
   <ds:schemaRefs>
-    <ds:schemaRef ds:uri="http://schemas.microsoft.com/sharepoint/v3/contenttype/forms"/>
+    <ds:schemaRef ds:uri="http://schemas.openxmlformats.org/officeDocument/2006/bibliography"/>
   </ds:schemaRefs>
 </ds:datastoreItem>
 </file>
 
-<file path=customXml/itemProps4.xml><?xml version="1.0" encoding="utf-8"?>
+<file path=customXml/itemProps3.xml><?xml version="1.0" encoding="utf-8"?>
 <ds:datastoreItem xmlns:ds="http://schemas.openxmlformats.org/officeDocument/2006/customXml" ds:itemID="{C4120275-0E2A-4788-91A9-902B54D0F74D}">
   <ds:schemaRefs>
     <ds:schemaRef ds:uri="http://schemas.microsoft.com/office/2006/metadata/properties"/>
@@ -6337,4 +6444,12 @@
     <ds:schemaRef ds:uri="b168039c-25fc-478f-8002-c89cb38f353c"/>
   </ds:schemaRefs>
 </ds:datastoreItem>
+</file>
+
+<file path=customXml/itemProps4.xml><?xml version="1.0" encoding="utf-8"?>
+<ds:datastoreItem xmlns:ds="http://schemas.openxmlformats.org/officeDocument/2006/customXml" ds:itemID="{557C60CB-7096-4148-B7BB-29F2517D5B0D}">
+  <ds:schemaRefs>
+    <ds:schemaRef ds:uri="http://schemas.microsoft.com/sharepoint/v3/contenttype/forms"/>
+  </ds:schemaRefs>
+</ds:datastoreItem>
 </file>
</xml_diff>